<commit_message>
Added "if meetingDays are arranged, break loop"
</commit_message>
<xml_diff>
--- a/WolfScheduler/project_docs/CSC216_GP3_BBTP.docx
+++ b/WolfScheduler/project_docs/CSC216_GP3_BBTP.docx
@@ -108,15 +108,7 @@
         <w:contextualSpacing/>
       </w:pPr>
       <w:r>
-        <w:t xml:space="preserve">Right click on </w:t>
-      </w:r>
-      <w:proofErr w:type="spellStart"/>
-      <w:r>
-        <w:t>WolfSchedulerGUI</w:t>
-      </w:r>
-      <w:proofErr w:type="spellEnd"/>
-      <w:r>
-        <w:t xml:space="preserve"> class in the Package Explorer.</w:t>
+        <w:t>Right click on WolfSchedulerGUI class in the Package Explorer.</w:t>
       </w:r>
     </w:p>
     <w:p>
@@ -135,15 +127,7 @@
     <w:p/>
     <w:p>
       <w:r>
-        <w:t xml:space="preserve">The </w:t>
-      </w:r>
-      <w:proofErr w:type="spellStart"/>
-      <w:r>
-        <w:t>FileChooser</w:t>
-      </w:r>
-      <w:proofErr w:type="spellEnd"/>
-      <w:r>
-        <w:t xml:space="preserve"> for the course catalog will load automatically.</w:t>
+        <w:t>The FileChooser for the course catalog will load automatically.</w:t>
       </w:r>
     </w:p>
     <w:p/>
@@ -331,15 +315,7 @@
               <w:spacing w:line="240" w:lineRule="auto"/>
             </w:pPr>
             <w:r>
-              <w:t xml:space="preserve">Run </w:t>
-            </w:r>
-            <w:proofErr w:type="spellStart"/>
-            <w:r>
-              <w:t>WolfSchedulerGUI</w:t>
-            </w:r>
-            <w:proofErr w:type="spellEnd"/>
-            <w:r>
-              <w:t>.</w:t>
+              <w:t>Run WolfSchedulerGUI.</w:t>
             </w:r>
           </w:p>
           <w:p>
@@ -363,15 +339,7 @@
               <w:t>Load Course Catalog</w:t>
             </w:r>
             <w:r>
-              <w:t xml:space="preserve"> </w:t>
-            </w:r>
-            <w:proofErr w:type="spellStart"/>
-            <w:r>
-              <w:t>FileChooser</w:t>
-            </w:r>
-            <w:proofErr w:type="spellEnd"/>
-            <w:r>
-              <w:t xml:space="preserve"> dialog </w:t>
+              <w:t xml:space="preserve"> FileChooser dialog </w:t>
             </w:r>
             <w:r>
               <w:lastRenderedPageBreak/>
@@ -454,14 +422,9 @@
               <w:widowControl w:val="0"/>
               <w:spacing w:line="240" w:lineRule="auto"/>
             </w:pPr>
-            <w:proofErr w:type="spellStart"/>
             <w:r>
               <w:lastRenderedPageBreak/>
-              <w:t>WolfSchdulerGUI</w:t>
-            </w:r>
-            <w:proofErr w:type="spellEnd"/>
-            <w:r>
-              <w:t xml:space="preserve"> loads</w:t>
+              <w:t>WolfSchdulerGUI loads</w:t>
             </w:r>
           </w:p>
           <w:p>
@@ -598,15 +561,7 @@
               <w:spacing w:line="240" w:lineRule="auto"/>
             </w:pPr>
             <w:r>
-              <w:t xml:space="preserve">Run </w:t>
-            </w:r>
-            <w:proofErr w:type="spellStart"/>
-            <w:r>
-              <w:t>WolfSchedulerGUI</w:t>
-            </w:r>
-            <w:proofErr w:type="spellEnd"/>
-            <w:r>
-              <w:t>.</w:t>
+              <w:t>Run WolfSchedulerGUI.</w:t>
             </w:r>
           </w:p>
           <w:p>
@@ -630,15 +585,7 @@
               <w:t>Load Course Catalog</w:t>
             </w:r>
             <w:r>
-              <w:t xml:space="preserve"> </w:t>
-            </w:r>
-            <w:proofErr w:type="spellStart"/>
-            <w:r>
-              <w:t>FileChooser</w:t>
-            </w:r>
-            <w:proofErr w:type="spellEnd"/>
-            <w:r>
-              <w:t xml:space="preserve"> dialog select: </w:t>
+              <w:t xml:space="preserve"> FileChooser dialog select: </w:t>
             </w:r>
             <w:r>
               <w:rPr>
@@ -717,13 +664,8 @@
               <w:widowControl w:val="0"/>
               <w:spacing w:line="240" w:lineRule="auto"/>
             </w:pPr>
-            <w:proofErr w:type="spellStart"/>
-            <w:r>
-              <w:t>WolfSchdulerGUI</w:t>
-            </w:r>
-            <w:proofErr w:type="spellEnd"/>
-            <w:r>
-              <w:t xml:space="preserve"> loads</w:t>
+            <w:r>
+              <w:t>WolfSchdulerGUI loads</w:t>
             </w:r>
           </w:p>
           <w:p>
@@ -843,15 +785,7 @@
               <w:contextualSpacing/>
             </w:pPr>
             <w:r>
-              <w:t xml:space="preserve">CSC226, 001, Discrete Mathematics for Computer </w:t>
-            </w:r>
-            <w:proofErr w:type="spellStart"/>
-            <w:r>
-              <w:t>Scientists,MWF</w:t>
-            </w:r>
-            <w:proofErr w:type="spellEnd"/>
-            <w:r>
-              <w:t xml:space="preserve"> 9:35AM-10:25AM</w:t>
+              <w:t>CSC226, 001, Discrete Mathematics for Computer Scientists,MWF 9:35AM-10:25AM</w:t>
             </w:r>
           </w:p>
           <w:p>
@@ -1775,13 +1709,8 @@
               <w:contextualSpacing/>
             </w:pPr>
             <w:r>
-              <w:t xml:space="preserve">Instructor: </w:t>
-            </w:r>
-            <w:proofErr w:type="spellStart"/>
-            <w:r>
-              <w:t>jtking</w:t>
-            </w:r>
-            <w:proofErr w:type="spellEnd"/>
+              <w:t>Instructor: jtking</w:t>
+            </w:r>
           </w:p>
           <w:p>
             <w:pPr>
@@ -4024,15 +3953,7 @@
               <w:contextualSpacing/>
             </w:pPr>
             <w:r>
-              <w:t xml:space="preserve">CSC216, 601, Programming Concepts - Java, 4, </w:t>
-            </w:r>
-            <w:proofErr w:type="spellStart"/>
-            <w:r>
-              <w:t>jep</w:t>
-            </w:r>
-            <w:proofErr w:type="spellEnd"/>
-            <w:r>
-              <w:t>, Arranged, “”</w:t>
+              <w:t>CSC216, 601, Programming Concepts - Java, 4, jep, Arranged, “”</w:t>
             </w:r>
           </w:p>
           <w:p>
@@ -4047,15 +3968,7 @@
               <w:contextualSpacing/>
             </w:pPr>
             <w:r>
-              <w:t xml:space="preserve">CSC226, 001, Discrete Mathematics for Computer Scientists, 3, </w:t>
-            </w:r>
-            <w:proofErr w:type="spellStart"/>
-            <w:r>
-              <w:t>tmbarnes</w:t>
-            </w:r>
-            <w:proofErr w:type="spellEnd"/>
-            <w:r>
-              <w:t>, MWF 9:35AM-10:25AM, “”</w:t>
+              <w:t>CSC226, 001, Discrete Mathematics for Computer Scientists, 3, tmbarnes, MWF 9:35AM-10:25AM, “”</w:t>
             </w:r>
           </w:p>
         </w:tc>
@@ -4257,15 +4170,7 @@
             </w:pPr>
             <w:r>
               <w:lastRenderedPageBreak/>
-              <w:t xml:space="preserve">In Eclipse, right click on the </w:t>
-            </w:r>
-            <w:proofErr w:type="spellStart"/>
-            <w:r>
-              <w:t>WolfScheduler</w:t>
-            </w:r>
-            <w:proofErr w:type="spellEnd"/>
-            <w:r>
-              <w:t xml:space="preserve"> project and select </w:t>
+              <w:t xml:space="preserve">In Eclipse, right click on the WolfScheduler project and select </w:t>
             </w:r>
             <w:r>
               <w:rPr>
@@ -4817,10 +4722,7 @@
               <w:spacing w:line="240" w:lineRule="auto"/>
             </w:pPr>
             <w:r>
-              <w:t xml:space="preserve">CSC116, </w:t>
-            </w:r>
-            <w:r>
-              <w:t>002, Intro to Programming - Java, MW 11:20AM-1:10PM</w:t>
+              <w:t>CSC116, 002, Intro to Programming - Java, MW 11:20AM-1:10PM</w:t>
             </w:r>
           </w:p>
         </w:tc>
@@ -4900,10 +4802,7 @@
               <w:spacing w:line="240" w:lineRule="auto"/>
             </w:pPr>
             <w:r>
-              <w:t>Preconditions: Test 2</w:t>
-            </w:r>
-            <w:r>
-              <w:t xml:space="preserve"> and 16 have passed</w:t>
+              <w:t>Preconditions: Test 2 and 16 have passed</w:t>
             </w:r>
           </w:p>
           <w:p>
@@ -4936,10 +4835,7 @@
               <w:contextualSpacing/>
             </w:pPr>
             <w:r>
-              <w:t xml:space="preserve">Event Title: </w:t>
-            </w:r>
-            <w:r>
-              <w:t>Nap</w:t>
+              <w:t>Event Title: Nap</w:t>
             </w:r>
           </w:p>
           <w:p>
@@ -4984,10 +4880,7 @@
               <w:contextualSpacing/>
             </w:pPr>
             <w:r>
-              <w:t xml:space="preserve">Event Start Time: </w:t>
-            </w:r>
-            <w:r>
-              <w:t>1:00PM</w:t>
+              <w:t>Event Start Time: 1:00PM</w:t>
             </w:r>
           </w:p>
           <w:p>
@@ -5002,10 +4895,7 @@
               <w:contextualSpacing/>
             </w:pPr>
             <w:r>
-              <w:t xml:space="preserve">Event End Time: </w:t>
-            </w:r>
-            <w:r>
-              <w:t>2:00PM</w:t>
+              <w:t>Event End Time: 2:00PM</w:t>
             </w:r>
           </w:p>
           <w:p>
@@ -5020,10 +4910,7 @@
               <w:contextualSpacing/>
             </w:pPr>
             <w:r>
-              <w:t xml:space="preserve">Details: </w:t>
-            </w:r>
-            <w:r>
-              <w:t>Beauty sleep</w:t>
+              <w:t>Details: Beauty sleep</w:t>
             </w:r>
           </w:p>
           <w:p>
@@ -5203,219 +5090,770 @@
             <w:r>
               <w:t>Conflict by one</w:t>
             </w:r>
+            <w:r>
+              <w:t xml:space="preserve"> minute</w:t>
+            </w:r>
+          </w:p>
+          <w:p>
+            <w:pPr>
+              <w:widowControl w:val="0"/>
+              <w:spacing w:line="240" w:lineRule="auto"/>
+            </w:pPr>
+            <w:r>
+              <w:t>(New)</w:t>
+            </w:r>
+          </w:p>
+        </w:tc>
+        <w:tc>
+          <w:tcPr>
+            <w:tcW w:w="5195" w:type="dxa"/>
+            <w:shd w:val="clear" w:color="auto" w:fill="D9D9D9" w:themeFill="background1" w:themeFillShade="D9"/>
+            <w:tcMar>
+              <w:top w:w="100" w:type="dxa"/>
+              <w:left w:w="100" w:type="dxa"/>
+              <w:bottom w:w="100" w:type="dxa"/>
+              <w:right w:w="100" w:type="dxa"/>
+            </w:tcMar>
+          </w:tcPr>
+          <w:p>
+            <w:pPr>
+              <w:widowControl w:val="0"/>
+              <w:spacing w:line="240" w:lineRule="auto"/>
+            </w:pPr>
+            <w:r>
+              <w:t>Preconditions: Test 2 and 16 have passed</w:t>
+            </w:r>
+          </w:p>
+          <w:p>
+            <w:pPr>
+              <w:widowControl w:val="0"/>
+              <w:spacing w:line="240" w:lineRule="auto"/>
+            </w:pPr>
+          </w:p>
+          <w:p>
+            <w:pPr>
+              <w:widowControl w:val="0"/>
+              <w:spacing w:line="240" w:lineRule="auto"/>
+            </w:pPr>
+            <w:r>
+              <w:t>Enter the Event information as follows:</w:t>
+            </w:r>
+          </w:p>
+          <w:p>
+            <w:pPr>
+              <w:widowControl w:val="0"/>
+              <w:numPr>
+                <w:ilvl w:val="0"/>
+                <w:numId w:val="1"/>
+              </w:numPr>
+              <w:spacing w:line="240" w:lineRule="auto"/>
+              <w:ind w:hanging="360"/>
+              <w:contextualSpacing/>
+            </w:pPr>
+            <w:r>
+              <w:t>Event Title: Nap</w:t>
+            </w:r>
+          </w:p>
+          <w:p>
+            <w:pPr>
+              <w:widowControl w:val="0"/>
+              <w:numPr>
+                <w:ilvl w:val="0"/>
+                <w:numId w:val="1"/>
+              </w:numPr>
+              <w:spacing w:line="240" w:lineRule="auto"/>
+              <w:ind w:hanging="360"/>
+              <w:contextualSpacing/>
+            </w:pPr>
+            <w:r>
+              <w:t>Event Weekly Repeat: 1</w:t>
+            </w:r>
+          </w:p>
+          <w:p>
+            <w:pPr>
+              <w:widowControl w:val="0"/>
+              <w:numPr>
+                <w:ilvl w:val="0"/>
+                <w:numId w:val="1"/>
+              </w:numPr>
+              <w:spacing w:line="240" w:lineRule="auto"/>
+              <w:ind w:hanging="360"/>
+              <w:contextualSpacing/>
+            </w:pPr>
+            <w:r>
+              <w:t>Meeting Days: Mon, Wed, Fri</w:t>
+            </w:r>
+          </w:p>
+          <w:p>
+            <w:pPr>
+              <w:widowControl w:val="0"/>
+              <w:numPr>
+                <w:ilvl w:val="0"/>
+                <w:numId w:val="1"/>
+              </w:numPr>
+              <w:spacing w:line="240" w:lineRule="auto"/>
+              <w:ind w:hanging="360"/>
+              <w:contextualSpacing/>
+            </w:pPr>
+            <w:r>
+              <w:t>Event Start Time: 1:10PM</w:t>
+            </w:r>
+          </w:p>
+          <w:p>
+            <w:pPr>
+              <w:widowControl w:val="0"/>
+              <w:numPr>
+                <w:ilvl w:val="0"/>
+                <w:numId w:val="1"/>
+              </w:numPr>
+              <w:spacing w:line="240" w:lineRule="auto"/>
+              <w:ind w:hanging="360"/>
+              <w:contextualSpacing/>
+            </w:pPr>
+            <w:r>
+              <w:t>Event End Time: 2:30PM</w:t>
+            </w:r>
+          </w:p>
+          <w:p>
+            <w:pPr>
+              <w:widowControl w:val="0"/>
+              <w:numPr>
+                <w:ilvl w:val="0"/>
+                <w:numId w:val="1"/>
+              </w:numPr>
+              <w:spacing w:line="240" w:lineRule="auto"/>
+              <w:ind w:hanging="360"/>
+              <w:contextualSpacing/>
+            </w:pPr>
+            <w:r>
+              <w:t>Details: Beauty sleep</w:t>
+            </w:r>
+          </w:p>
+          <w:p>
+            <w:pPr>
+              <w:widowControl w:val="0"/>
+              <w:spacing w:line="240" w:lineRule="auto"/>
+              <w:contextualSpacing/>
+            </w:pPr>
+          </w:p>
+          <w:p>
+            <w:pPr>
+              <w:widowControl w:val="0"/>
+              <w:spacing w:line="240" w:lineRule="auto"/>
+              <w:contextualSpacing/>
+            </w:pPr>
+            <w:r>
+              <w:t xml:space="preserve">Click </w:t>
+            </w:r>
+            <w:r>
+              <w:rPr>
+                <w:b/>
+              </w:rPr>
+              <w:t>Add Event</w:t>
+            </w:r>
+          </w:p>
+          <w:p>
+            <w:pPr>
+              <w:widowControl w:val="0"/>
+              <w:spacing w:line="240" w:lineRule="auto"/>
+              <w:contextualSpacing/>
+            </w:pPr>
+          </w:p>
+          <w:p>
+            <w:pPr>
+              <w:widowControl w:val="0"/>
+              <w:spacing w:line="240" w:lineRule="auto"/>
+              <w:rPr>
+                <w:i/>
+              </w:rPr>
+            </w:pPr>
+            <w:r>
+              <w:rPr>
+                <w:i/>
+              </w:rPr>
+              <w:t>Check Results</w:t>
+            </w:r>
+          </w:p>
+          <w:p>
+            <w:pPr>
+              <w:widowControl w:val="0"/>
+              <w:spacing w:line="240" w:lineRule="auto"/>
+            </w:pPr>
+          </w:p>
+          <w:p>
+            <w:pPr>
+              <w:widowControl w:val="0"/>
+              <w:spacing w:line="240" w:lineRule="auto"/>
+              <w:contextualSpacing/>
+            </w:pPr>
+            <w:r>
+              <w:t>Close GUI</w:t>
+            </w:r>
+          </w:p>
+        </w:tc>
+        <w:tc>
+          <w:tcPr>
+            <w:tcW w:w="3255" w:type="dxa"/>
+            <w:shd w:val="clear" w:color="auto" w:fill="D9D9D9" w:themeFill="background1" w:themeFillShade="D9"/>
+            <w:tcMar>
+              <w:top w:w="100" w:type="dxa"/>
+              <w:left w:w="100" w:type="dxa"/>
+              <w:bottom w:w="100" w:type="dxa"/>
+              <w:right w:w="100" w:type="dxa"/>
+            </w:tcMar>
+          </w:tcPr>
+          <w:p>
+            <w:pPr>
+              <w:widowControl w:val="0"/>
+              <w:spacing w:line="240" w:lineRule="auto"/>
+            </w:pPr>
+            <w:r>
+              <w:t>A dialog box is displayed saying</w:t>
+            </w:r>
+            <w:r>
+              <w:t xml:space="preserve"> "The event cannot be added due to a conflict." </w:t>
+            </w:r>
+          </w:p>
+          <w:p>
+            <w:pPr>
+              <w:widowControl w:val="0"/>
+              <w:spacing w:line="240" w:lineRule="auto"/>
+            </w:pPr>
+          </w:p>
+          <w:p>
+            <w:pPr>
+              <w:widowControl w:val="0"/>
+              <w:spacing w:line="240" w:lineRule="auto"/>
+            </w:pPr>
+            <w:r>
+              <w:t>When clicking OK you are brought back</w:t>
+            </w:r>
+            <w:r>
+              <w:t xml:space="preserve"> to the event editing information that is populated with earlier values for editing.</w:t>
+            </w:r>
+          </w:p>
+          <w:p>
+            <w:pPr>
+              <w:widowControl w:val="0"/>
+              <w:spacing w:line="240" w:lineRule="auto"/>
+            </w:pPr>
+          </w:p>
+          <w:p>
+            <w:pPr>
+              <w:widowControl w:val="0"/>
+              <w:spacing w:line="240" w:lineRule="auto"/>
+            </w:pPr>
+            <w:r>
+              <w:t>My Schedule displays:</w:t>
+            </w:r>
+          </w:p>
+          <w:p>
+            <w:pPr>
+              <w:pStyle w:val="ListParagraph"/>
+              <w:widowControl w:val="0"/>
+              <w:numPr>
+                <w:ilvl w:val="0"/>
+                <w:numId w:val="8"/>
+              </w:numPr>
+              <w:spacing w:line="240" w:lineRule="auto"/>
+            </w:pPr>
+            <w:r>
+              <w:t>CSC116, 002, Intro to Programming - Java, MW 11:20AM-1:10PM</w:t>
+            </w:r>
+          </w:p>
+        </w:tc>
+        <w:tc>
+          <w:tcPr>
+            <w:tcW w:w="3240" w:type="dxa"/>
+            <w:shd w:val="clear" w:color="auto" w:fill="D9D9D9" w:themeFill="background1" w:themeFillShade="D9"/>
+            <w:tcMar>
+              <w:top w:w="100" w:type="dxa"/>
+              <w:left w:w="100" w:type="dxa"/>
+              <w:bottom w:w="100" w:type="dxa"/>
+              <w:right w:w="100" w:type="dxa"/>
+            </w:tcMar>
+          </w:tcPr>
+          <w:p>
+            <w:pPr>
+              <w:widowControl w:val="0"/>
+              <w:spacing w:line="240" w:lineRule="auto"/>
+            </w:pPr>
+          </w:p>
+        </w:tc>
+      </w:tr>
+      <w:tr>
+        <w:tc>
+          <w:tcPr>
+            <w:tcW w:w="1270" w:type="dxa"/>
+            <w:shd w:val="clear" w:color="auto" w:fill="D9D9D9" w:themeFill="background1" w:themeFillShade="D9"/>
+            <w:tcMar>
+              <w:top w:w="100" w:type="dxa"/>
+              <w:left w:w="100" w:type="dxa"/>
+              <w:bottom w:w="100" w:type="dxa"/>
+              <w:right w:w="100" w:type="dxa"/>
+            </w:tcMar>
+          </w:tcPr>
+          <w:p>
+            <w:pPr>
+              <w:widowControl w:val="0"/>
+              <w:spacing w:line="240" w:lineRule="auto"/>
+            </w:pPr>
+            <w:r>
+              <w:lastRenderedPageBreak/>
+              <w:t>Test 19:</w:t>
+            </w:r>
+          </w:p>
+          <w:p>
+            <w:pPr>
+              <w:widowControl w:val="0"/>
+              <w:spacing w:line="240" w:lineRule="auto"/>
+            </w:pPr>
+            <w:r>
+              <w:t>Adding Arranged course</w:t>
+            </w:r>
+          </w:p>
+        </w:tc>
+        <w:tc>
+          <w:tcPr>
+            <w:tcW w:w="5195" w:type="dxa"/>
+            <w:shd w:val="clear" w:color="auto" w:fill="D9D9D9" w:themeFill="background1" w:themeFillShade="D9"/>
+            <w:tcMar>
+              <w:top w:w="100" w:type="dxa"/>
+              <w:left w:w="100" w:type="dxa"/>
+              <w:bottom w:w="100" w:type="dxa"/>
+              <w:right w:w="100" w:type="dxa"/>
+            </w:tcMar>
+          </w:tcPr>
+          <w:p>
+            <w:pPr>
+              <w:widowControl w:val="0"/>
+              <w:spacing w:line="240" w:lineRule="auto"/>
+            </w:pPr>
+            <w:r>
+              <w:t xml:space="preserve">Preconditions: Test 2 </w:t>
+            </w:r>
+            <w:r>
+              <w:t>has</w:t>
+            </w:r>
+            <w:r>
+              <w:t xml:space="preserve"> passed</w:t>
+            </w:r>
+          </w:p>
+          <w:p>
+            <w:pPr>
+              <w:widowControl w:val="0"/>
+              <w:spacing w:line="240" w:lineRule="auto"/>
+            </w:pPr>
+          </w:p>
+          <w:p>
+            <w:pPr>
+              <w:widowControl w:val="0"/>
+              <w:spacing w:line="240" w:lineRule="auto"/>
+            </w:pPr>
+            <w:r>
+              <w:t>Select the second row in the Course Catalog (CSC 116, sec 002)</w:t>
+            </w:r>
+          </w:p>
+          <w:p>
+            <w:pPr>
+              <w:widowControl w:val="0"/>
+              <w:spacing w:line="240" w:lineRule="auto"/>
+            </w:pPr>
+          </w:p>
+          <w:p>
+            <w:pPr>
+              <w:widowControl w:val="0"/>
+              <w:spacing w:line="240" w:lineRule="auto"/>
+              <w:rPr>
+                <w:b/>
+              </w:rPr>
+            </w:pPr>
+            <w:r>
+              <w:t xml:space="preserve">Click </w:t>
+            </w:r>
+            <w:r>
+              <w:rPr>
+                <w:b/>
+              </w:rPr>
+              <w:t>Add Course</w:t>
+            </w:r>
+          </w:p>
+          <w:p>
+            <w:pPr>
+              <w:widowControl w:val="0"/>
+              <w:spacing w:line="240" w:lineRule="auto"/>
+            </w:pPr>
+          </w:p>
+          <w:p>
+            <w:pPr>
+              <w:widowControl w:val="0"/>
+              <w:spacing w:line="240" w:lineRule="auto"/>
+            </w:pPr>
+            <w:r>
+              <w:t>Select the seventh row in the Course Catalog (CSC216, sec 601)</w:t>
+            </w:r>
+          </w:p>
+          <w:p>
+            <w:pPr>
+              <w:widowControl w:val="0"/>
+              <w:spacing w:line="240" w:lineRule="auto"/>
+            </w:pPr>
+          </w:p>
+          <w:p>
+            <w:pPr>
+              <w:widowControl w:val="0"/>
+              <w:spacing w:line="240" w:lineRule="auto"/>
+            </w:pPr>
+            <w:r>
+              <w:t xml:space="preserve">Click </w:t>
+            </w:r>
+            <w:r>
+              <w:rPr>
+                <w:b/>
+              </w:rPr>
+              <w:t>Add Course</w:t>
+            </w:r>
+          </w:p>
+          <w:p>
+            <w:pPr>
+              <w:widowControl w:val="0"/>
+              <w:spacing w:line="240" w:lineRule="auto"/>
+            </w:pPr>
+          </w:p>
+          <w:p>
+            <w:pPr>
+              <w:widowControl w:val="0"/>
+              <w:spacing w:line="240" w:lineRule="auto"/>
+            </w:pPr>
+            <w:r>
+              <w:rPr>
+                <w:i/>
+              </w:rPr>
+              <w:t>Check Results</w:t>
+            </w:r>
+          </w:p>
+          <w:p>
+            <w:pPr>
+              <w:widowControl w:val="0"/>
+              <w:spacing w:line="240" w:lineRule="auto"/>
+            </w:pPr>
+          </w:p>
+          <w:p>
+            <w:pPr>
+              <w:widowControl w:val="0"/>
+              <w:spacing w:line="240" w:lineRule="auto"/>
+            </w:pPr>
+            <w:r>
+              <w:t>Close GUI</w:t>
+            </w:r>
+          </w:p>
+        </w:tc>
+        <w:tc>
+          <w:tcPr>
+            <w:tcW w:w="3255" w:type="dxa"/>
+            <w:shd w:val="clear" w:color="auto" w:fill="D9D9D9" w:themeFill="background1" w:themeFillShade="D9"/>
+            <w:tcMar>
+              <w:top w:w="100" w:type="dxa"/>
+              <w:left w:w="100" w:type="dxa"/>
+              <w:bottom w:w="100" w:type="dxa"/>
+              <w:right w:w="100" w:type="dxa"/>
+            </w:tcMar>
+          </w:tcPr>
+          <w:p>
+            <w:pPr>
+              <w:widowControl w:val="0"/>
+              <w:spacing w:line="240" w:lineRule="auto"/>
+            </w:pPr>
+            <w:r>
+              <w:t>Both courses should be added so My Schedule displays:</w:t>
+            </w:r>
+          </w:p>
+          <w:p>
+            <w:pPr>
+              <w:pStyle w:val="ListParagraph"/>
+              <w:widowControl w:val="0"/>
+              <w:numPr>
+                <w:ilvl w:val="0"/>
+                <w:numId w:val="8"/>
+              </w:numPr>
+              <w:spacing w:line="240" w:lineRule="auto"/>
+            </w:pPr>
+            <w:r>
+              <w:t>CSC116, 002, Intro to Programming - Java, MW 11:20AM-1:10PM</w:t>
+            </w:r>
+          </w:p>
+          <w:p>
+            <w:pPr>
+              <w:widowControl w:val="0"/>
+              <w:numPr>
+                <w:ilvl w:val="0"/>
+                <w:numId w:val="8"/>
+              </w:numPr>
+              <w:spacing w:line="240" w:lineRule="auto"/>
+              <w:contextualSpacing/>
+            </w:pPr>
+            <w:r>
+              <w:t>CSC216, 601, Programming Concepts - Java, 4, jep, Arranged, “”</w:t>
+            </w:r>
+          </w:p>
+          <w:p>
+            <w:pPr>
+              <w:widowControl w:val="0"/>
+              <w:spacing w:line="240" w:lineRule="auto"/>
+            </w:pPr>
+          </w:p>
+        </w:tc>
+        <w:tc>
+          <w:tcPr>
+            <w:tcW w:w="3240" w:type="dxa"/>
+            <w:shd w:val="clear" w:color="auto" w:fill="D9D9D9" w:themeFill="background1" w:themeFillShade="D9"/>
+            <w:tcMar>
+              <w:top w:w="100" w:type="dxa"/>
+              <w:left w:w="100" w:type="dxa"/>
+              <w:bottom w:w="100" w:type="dxa"/>
+              <w:right w:w="100" w:type="dxa"/>
+            </w:tcMar>
+          </w:tcPr>
+          <w:p>
+            <w:pPr>
+              <w:widowControl w:val="0"/>
+              <w:spacing w:line="240" w:lineRule="auto"/>
+            </w:pPr>
+          </w:p>
+        </w:tc>
+      </w:tr>
+      <w:tr>
+        <w:tc>
+          <w:tcPr>
+            <w:tcW w:w="1270" w:type="dxa"/>
+            <w:shd w:val="clear" w:color="auto" w:fill="D9D9D9" w:themeFill="background1" w:themeFillShade="D9"/>
+            <w:tcMar>
+              <w:top w:w="100" w:type="dxa"/>
+              <w:left w:w="100" w:type="dxa"/>
+              <w:bottom w:w="100" w:type="dxa"/>
+              <w:right w:w="100" w:type="dxa"/>
+            </w:tcMar>
+          </w:tcPr>
+          <w:p>
+            <w:pPr>
+              <w:widowControl w:val="0"/>
+              <w:spacing w:line="240" w:lineRule="auto"/>
+            </w:pPr>
+            <w:r>
+              <w:t>Test 20:</w:t>
+            </w:r>
+          </w:p>
+          <w:p>
+            <w:pPr>
+              <w:widowControl w:val="0"/>
+              <w:spacing w:line="240" w:lineRule="auto"/>
+            </w:pPr>
+            <w:r>
+              <w:t>Adding event with exact time as course</w:t>
+            </w:r>
+          </w:p>
+        </w:tc>
+        <w:tc>
+          <w:tcPr>
+            <w:tcW w:w="5195" w:type="dxa"/>
+            <w:shd w:val="clear" w:color="auto" w:fill="D9D9D9" w:themeFill="background1" w:themeFillShade="D9"/>
+            <w:tcMar>
+              <w:top w:w="100" w:type="dxa"/>
+              <w:left w:w="100" w:type="dxa"/>
+              <w:bottom w:w="100" w:type="dxa"/>
+              <w:right w:w="100" w:type="dxa"/>
+            </w:tcMar>
+          </w:tcPr>
+          <w:p>
+            <w:pPr>
+              <w:widowControl w:val="0"/>
+              <w:spacing w:line="240" w:lineRule="auto"/>
+            </w:pPr>
+            <w:r>
+              <w:t>Preconditions: Test</w:t>
+            </w:r>
+            <w:r>
+              <w:t>s</w:t>
+            </w:r>
+            <w:r>
+              <w:t xml:space="preserve"> 2 </w:t>
+            </w:r>
+            <w:r>
+              <w:t>and 19 have passed</w:t>
+            </w:r>
+          </w:p>
+          <w:p>
+            <w:pPr>
+              <w:widowControl w:val="0"/>
+              <w:spacing w:line="240" w:lineRule="auto"/>
+            </w:pPr>
+          </w:p>
+          <w:p>
+            <w:pPr>
+              <w:widowControl w:val="0"/>
+              <w:spacing w:line="240" w:lineRule="auto"/>
+            </w:pPr>
+            <w:r>
+              <w:t>Enter the Event information as follows:</w:t>
+            </w:r>
+          </w:p>
+          <w:p>
+            <w:pPr>
+              <w:widowControl w:val="0"/>
+              <w:numPr>
+                <w:ilvl w:val="0"/>
+                <w:numId w:val="1"/>
+              </w:numPr>
+              <w:spacing w:line="240" w:lineRule="auto"/>
+              <w:ind w:hanging="360"/>
+              <w:contextualSpacing/>
+            </w:pPr>
+            <w:r>
+              <w:t xml:space="preserve">Event Title: </w:t>
+            </w:r>
+            <w:r>
+              <w:t>Lunch</w:t>
+            </w:r>
+          </w:p>
+          <w:p>
+            <w:pPr>
+              <w:widowControl w:val="0"/>
+              <w:numPr>
+                <w:ilvl w:val="0"/>
+                <w:numId w:val="1"/>
+              </w:numPr>
+              <w:spacing w:line="240" w:lineRule="auto"/>
+              <w:ind w:hanging="360"/>
+              <w:contextualSpacing/>
+            </w:pPr>
+            <w:r>
+              <w:t>Event Weekly Repeat: 1</w:t>
+            </w:r>
+          </w:p>
+          <w:p>
+            <w:pPr>
+              <w:widowControl w:val="0"/>
+              <w:numPr>
+                <w:ilvl w:val="0"/>
+                <w:numId w:val="1"/>
+              </w:numPr>
+              <w:spacing w:line="240" w:lineRule="auto"/>
+              <w:ind w:hanging="360"/>
+              <w:contextualSpacing/>
+            </w:pPr>
+            <w:r>
+              <w:t>Meeting Days: Mon &amp; Wed</w:t>
+            </w:r>
+          </w:p>
+          <w:p>
+            <w:pPr>
+              <w:widowControl w:val="0"/>
+              <w:numPr>
+                <w:ilvl w:val="0"/>
+                <w:numId w:val="1"/>
+              </w:numPr>
+              <w:spacing w:line="240" w:lineRule="auto"/>
+              <w:ind w:hanging="360"/>
+              <w:contextualSpacing/>
+            </w:pPr>
+            <w:r>
+              <w:t>Event Start Time: 11:20A</w:t>
+            </w:r>
+            <w:r>
+              <w:t>M</w:t>
+            </w:r>
+          </w:p>
+          <w:p>
+            <w:pPr>
+              <w:widowControl w:val="0"/>
+              <w:numPr>
+                <w:ilvl w:val="0"/>
+                <w:numId w:val="1"/>
+              </w:numPr>
+              <w:spacing w:line="240" w:lineRule="auto"/>
+              <w:ind w:hanging="360"/>
+              <w:contextualSpacing/>
+            </w:pPr>
+            <w:r>
+              <w:t xml:space="preserve">Event End Time: </w:t>
+            </w:r>
+            <w:r>
+              <w:t>1:10PM</w:t>
+            </w:r>
+          </w:p>
+          <w:p>
+            <w:pPr>
+              <w:widowControl w:val="0"/>
+              <w:numPr>
+                <w:ilvl w:val="0"/>
+                <w:numId w:val="1"/>
+              </w:numPr>
+              <w:spacing w:line="240" w:lineRule="auto"/>
+              <w:ind w:hanging="360"/>
+              <w:contextualSpacing/>
+            </w:pPr>
+            <w:r>
+              <w:t xml:space="preserve">Details: </w:t>
+            </w:r>
+            <w:r>
+              <w:t>FOOD TIME</w:t>
+            </w:r>
+          </w:p>
+          <w:p>
+            <w:pPr>
+              <w:widowControl w:val="0"/>
+              <w:spacing w:line="240" w:lineRule="auto"/>
+            </w:pPr>
+          </w:p>
+          <w:p>
+            <w:pPr>
+              <w:widowControl w:val="0"/>
+              <w:spacing w:line="240" w:lineRule="auto"/>
+            </w:pPr>
+            <w:r>
+              <w:t xml:space="preserve">Click </w:t>
+            </w:r>
+            <w:r>
+              <w:rPr>
+                <w:b/>
+              </w:rPr>
+              <w:t>Add Event</w:t>
+            </w:r>
+          </w:p>
+          <w:p>
+            <w:pPr>
+              <w:widowControl w:val="0"/>
+              <w:spacing w:line="240" w:lineRule="auto"/>
+            </w:pPr>
+          </w:p>
+          <w:p>
+            <w:pPr>
+              <w:widowControl w:val="0"/>
+              <w:spacing w:line="240" w:lineRule="auto"/>
+            </w:pPr>
+            <w:r>
+              <w:rPr>
+                <w:i/>
+              </w:rPr>
+              <w:t>Check Results</w:t>
+            </w:r>
+          </w:p>
+          <w:p>
+            <w:pPr>
+              <w:widowControl w:val="0"/>
+              <w:spacing w:line="240" w:lineRule="auto"/>
+            </w:pPr>
+          </w:p>
+          <w:p>
+            <w:pPr>
+              <w:widowControl w:val="0"/>
+              <w:spacing w:line="240" w:lineRule="auto"/>
+            </w:pPr>
+            <w:r>
+              <w:t>Close GUI</w:t>
+            </w:r>
             <w:bookmarkStart w:id="1" w:name="_GoBack"/>
             <w:bookmarkEnd w:id="1"/>
-            <w:r>
-              <w:t xml:space="preserve"> minute</w:t>
-            </w:r>
-          </w:p>
-          <w:p>
-            <w:pPr>
-              <w:widowControl w:val="0"/>
-              <w:spacing w:line="240" w:lineRule="auto"/>
-            </w:pPr>
-            <w:r>
-              <w:t>(New)</w:t>
-            </w:r>
-          </w:p>
-        </w:tc>
-        <w:tc>
-          <w:tcPr>
-            <w:tcW w:w="5195" w:type="dxa"/>
-            <w:shd w:val="clear" w:color="auto" w:fill="D9D9D9" w:themeFill="background1" w:themeFillShade="D9"/>
-            <w:tcMar>
-              <w:top w:w="100" w:type="dxa"/>
-              <w:left w:w="100" w:type="dxa"/>
-              <w:bottom w:w="100" w:type="dxa"/>
-              <w:right w:w="100" w:type="dxa"/>
-            </w:tcMar>
-          </w:tcPr>
-          <w:p>
-            <w:pPr>
-              <w:widowControl w:val="0"/>
-              <w:spacing w:line="240" w:lineRule="auto"/>
-            </w:pPr>
-            <w:r>
-              <w:t>Preconditions: Test 2 and 16 have passed</w:t>
-            </w:r>
-          </w:p>
-          <w:p>
-            <w:pPr>
-              <w:widowControl w:val="0"/>
-              <w:spacing w:line="240" w:lineRule="auto"/>
-            </w:pPr>
-          </w:p>
-          <w:p>
-            <w:pPr>
-              <w:widowControl w:val="0"/>
-              <w:spacing w:line="240" w:lineRule="auto"/>
-            </w:pPr>
-            <w:r>
-              <w:t>Enter the Event information as follows:</w:t>
-            </w:r>
-          </w:p>
-          <w:p>
-            <w:pPr>
-              <w:widowControl w:val="0"/>
-              <w:numPr>
-                <w:ilvl w:val="0"/>
-                <w:numId w:val="1"/>
-              </w:numPr>
-              <w:spacing w:line="240" w:lineRule="auto"/>
-              <w:ind w:hanging="360"/>
-              <w:contextualSpacing/>
-            </w:pPr>
-            <w:r>
-              <w:t>Event Title: Nap</w:t>
-            </w:r>
-          </w:p>
-          <w:p>
-            <w:pPr>
-              <w:widowControl w:val="0"/>
-              <w:numPr>
-                <w:ilvl w:val="0"/>
-                <w:numId w:val="1"/>
-              </w:numPr>
-              <w:spacing w:line="240" w:lineRule="auto"/>
-              <w:ind w:hanging="360"/>
-              <w:contextualSpacing/>
-            </w:pPr>
-            <w:r>
-              <w:t>Event Weekly Repeat: 1</w:t>
-            </w:r>
-          </w:p>
-          <w:p>
-            <w:pPr>
-              <w:widowControl w:val="0"/>
-              <w:numPr>
-                <w:ilvl w:val="0"/>
-                <w:numId w:val="1"/>
-              </w:numPr>
-              <w:spacing w:line="240" w:lineRule="auto"/>
-              <w:ind w:hanging="360"/>
-              <w:contextualSpacing/>
-            </w:pPr>
-            <w:r>
-              <w:t>Meeting Days: Mon, Wed, Fri</w:t>
-            </w:r>
-          </w:p>
-          <w:p>
-            <w:pPr>
-              <w:widowControl w:val="0"/>
-              <w:numPr>
-                <w:ilvl w:val="0"/>
-                <w:numId w:val="1"/>
-              </w:numPr>
-              <w:spacing w:line="240" w:lineRule="auto"/>
-              <w:ind w:hanging="360"/>
-              <w:contextualSpacing/>
-            </w:pPr>
-            <w:r>
-              <w:t xml:space="preserve">Event Start Time: </w:t>
-            </w:r>
-            <w:r>
-              <w:t>1:1</w:t>
-            </w:r>
-            <w:r>
-              <w:t>0PM</w:t>
-            </w:r>
-          </w:p>
-          <w:p>
-            <w:pPr>
-              <w:widowControl w:val="0"/>
-              <w:numPr>
-                <w:ilvl w:val="0"/>
-                <w:numId w:val="1"/>
-              </w:numPr>
-              <w:spacing w:line="240" w:lineRule="auto"/>
-              <w:ind w:hanging="360"/>
-              <w:contextualSpacing/>
-            </w:pPr>
-            <w:r>
-              <w:t xml:space="preserve">Event End Time: </w:t>
-            </w:r>
-            <w:r>
-              <w:t>2:30</w:t>
-            </w:r>
-            <w:r>
-              <w:t>PM</w:t>
-            </w:r>
-          </w:p>
-          <w:p>
-            <w:pPr>
-              <w:widowControl w:val="0"/>
-              <w:numPr>
-                <w:ilvl w:val="0"/>
-                <w:numId w:val="1"/>
-              </w:numPr>
-              <w:spacing w:line="240" w:lineRule="auto"/>
-              <w:ind w:hanging="360"/>
-              <w:contextualSpacing/>
-            </w:pPr>
-            <w:r>
-              <w:t>Details: Beauty sleep</w:t>
-            </w:r>
-          </w:p>
-          <w:p>
-            <w:pPr>
-              <w:widowControl w:val="0"/>
-              <w:spacing w:line="240" w:lineRule="auto"/>
-              <w:contextualSpacing/>
-            </w:pPr>
-          </w:p>
-          <w:p>
-            <w:pPr>
-              <w:widowControl w:val="0"/>
-              <w:spacing w:line="240" w:lineRule="auto"/>
-              <w:contextualSpacing/>
-            </w:pPr>
-            <w:r>
-              <w:t xml:space="preserve">Click </w:t>
-            </w:r>
-            <w:r>
-              <w:rPr>
-                <w:b/>
-              </w:rPr>
-              <w:t>Add Event</w:t>
-            </w:r>
-          </w:p>
-          <w:p>
-            <w:pPr>
-              <w:widowControl w:val="0"/>
-              <w:spacing w:line="240" w:lineRule="auto"/>
-              <w:contextualSpacing/>
-            </w:pPr>
-          </w:p>
-          <w:p>
-            <w:pPr>
-              <w:widowControl w:val="0"/>
-              <w:spacing w:line="240" w:lineRule="auto"/>
-              <w:rPr>
-                <w:i/>
-              </w:rPr>
-            </w:pPr>
-            <w:r>
-              <w:rPr>
-                <w:i/>
-              </w:rPr>
-              <w:t>Check Results</w:t>
-            </w:r>
-          </w:p>
-          <w:p>
-            <w:pPr>
-              <w:widowControl w:val="0"/>
-              <w:spacing w:line="240" w:lineRule="auto"/>
-            </w:pPr>
-          </w:p>
-          <w:p>
-            <w:pPr>
-              <w:widowControl w:val="0"/>
-              <w:spacing w:line="240" w:lineRule="auto"/>
-              <w:contextualSpacing/>
-            </w:pPr>
-            <w:r>
-              <w:t>Close GUI</w:t>
-            </w:r>
           </w:p>
         </w:tc>
         <w:tc>
@@ -5435,28 +5873,7 @@
               <w:spacing w:line="240" w:lineRule="auto"/>
             </w:pPr>
             <w:r>
-              <w:t>A dialog box is displayed saying</w:t>
-            </w:r>
-            <w:r>
-              <w:t xml:space="preserve"> "The event cannot be added due to a conflict." </w:t>
-            </w:r>
-          </w:p>
-          <w:p>
-            <w:pPr>
-              <w:widowControl w:val="0"/>
-              <w:spacing w:line="240" w:lineRule="auto"/>
-            </w:pPr>
-          </w:p>
-          <w:p>
-            <w:pPr>
-              <w:widowControl w:val="0"/>
-              <w:spacing w:line="240" w:lineRule="auto"/>
-            </w:pPr>
-            <w:r>
-              <w:t>When clicking OK you are brought back</w:t>
-            </w:r>
-            <w:r>
-              <w:t xml:space="preserve"> to the event editing information that is populated with earlier values for editing.</w:t>
+              <w:t>A dialog box will appear saying “This event cannot be added due to a conflict.”</w:t>
             </w:r>
           </w:p>
           <w:p>
@@ -5476,155 +5893,32 @@
           </w:p>
           <w:p>
             <w:pPr>
-              <w:widowControl w:val="0"/>
+              <w:pStyle w:val="ListParagraph"/>
+              <w:widowControl w:val="0"/>
+              <w:numPr>
+                <w:ilvl w:val="0"/>
+                <w:numId w:val="8"/>
+              </w:numPr>
               <w:spacing w:line="240" w:lineRule="auto"/>
             </w:pPr>
             <w:r>
               <w:t>CSC116, 002, Intro to Programming - Java, MW 11:20AM-1:10PM</w:t>
             </w:r>
           </w:p>
-        </w:tc>
-        <w:tc>
-          <w:tcPr>
-            <w:tcW w:w="3240" w:type="dxa"/>
-            <w:shd w:val="clear" w:color="auto" w:fill="D9D9D9" w:themeFill="background1" w:themeFillShade="D9"/>
-            <w:tcMar>
-              <w:top w:w="100" w:type="dxa"/>
-              <w:left w:w="100" w:type="dxa"/>
-              <w:bottom w:w="100" w:type="dxa"/>
-              <w:right w:w="100" w:type="dxa"/>
-            </w:tcMar>
-          </w:tcPr>
-          <w:p>
-            <w:pPr>
-              <w:widowControl w:val="0"/>
-              <w:spacing w:line="240" w:lineRule="auto"/>
-            </w:pPr>
-          </w:p>
-        </w:tc>
-      </w:tr>
-      <w:tr>
-        <w:tc>
-          <w:tcPr>
-            <w:tcW w:w="1270" w:type="dxa"/>
-            <w:shd w:val="clear" w:color="auto" w:fill="D9D9D9" w:themeFill="background1" w:themeFillShade="D9"/>
-            <w:tcMar>
-              <w:top w:w="100" w:type="dxa"/>
-              <w:left w:w="100" w:type="dxa"/>
-              <w:bottom w:w="100" w:type="dxa"/>
-              <w:right w:w="100" w:type="dxa"/>
-            </w:tcMar>
-          </w:tcPr>
-          <w:p>
-            <w:pPr>
-              <w:widowControl w:val="0"/>
-              <w:spacing w:line="240" w:lineRule="auto"/>
-            </w:pPr>
-          </w:p>
-        </w:tc>
-        <w:tc>
-          <w:tcPr>
-            <w:tcW w:w="5195" w:type="dxa"/>
-            <w:shd w:val="clear" w:color="auto" w:fill="D9D9D9" w:themeFill="background1" w:themeFillShade="D9"/>
-            <w:tcMar>
-              <w:top w:w="100" w:type="dxa"/>
-              <w:left w:w="100" w:type="dxa"/>
-              <w:bottom w:w="100" w:type="dxa"/>
-              <w:right w:w="100" w:type="dxa"/>
-            </w:tcMar>
-          </w:tcPr>
-          <w:p>
-            <w:pPr>
-              <w:widowControl w:val="0"/>
-              <w:spacing w:line="240" w:lineRule="auto"/>
-            </w:pPr>
-          </w:p>
-        </w:tc>
-        <w:tc>
-          <w:tcPr>
-            <w:tcW w:w="3255" w:type="dxa"/>
-            <w:shd w:val="clear" w:color="auto" w:fill="D9D9D9" w:themeFill="background1" w:themeFillShade="D9"/>
-            <w:tcMar>
-              <w:top w:w="100" w:type="dxa"/>
-              <w:left w:w="100" w:type="dxa"/>
-              <w:bottom w:w="100" w:type="dxa"/>
-              <w:right w:w="100" w:type="dxa"/>
-            </w:tcMar>
-          </w:tcPr>
-          <w:p>
-            <w:pPr>
-              <w:widowControl w:val="0"/>
-              <w:spacing w:line="240" w:lineRule="auto"/>
-            </w:pPr>
-          </w:p>
-        </w:tc>
-        <w:tc>
-          <w:tcPr>
-            <w:tcW w:w="3240" w:type="dxa"/>
-            <w:shd w:val="clear" w:color="auto" w:fill="D9D9D9" w:themeFill="background1" w:themeFillShade="D9"/>
-            <w:tcMar>
-              <w:top w:w="100" w:type="dxa"/>
-              <w:left w:w="100" w:type="dxa"/>
-              <w:bottom w:w="100" w:type="dxa"/>
-              <w:right w:w="100" w:type="dxa"/>
-            </w:tcMar>
-          </w:tcPr>
-          <w:p>
-            <w:pPr>
-              <w:widowControl w:val="0"/>
-              <w:spacing w:line="240" w:lineRule="auto"/>
-            </w:pPr>
-          </w:p>
-        </w:tc>
-      </w:tr>
-      <w:tr>
-        <w:tc>
-          <w:tcPr>
-            <w:tcW w:w="1270" w:type="dxa"/>
-            <w:shd w:val="clear" w:color="auto" w:fill="D9D9D9" w:themeFill="background1" w:themeFillShade="D9"/>
-            <w:tcMar>
-              <w:top w:w="100" w:type="dxa"/>
-              <w:left w:w="100" w:type="dxa"/>
-              <w:bottom w:w="100" w:type="dxa"/>
-              <w:right w:w="100" w:type="dxa"/>
-            </w:tcMar>
-          </w:tcPr>
-          <w:p>
-            <w:pPr>
-              <w:widowControl w:val="0"/>
-              <w:spacing w:line="240" w:lineRule="auto"/>
-            </w:pPr>
-          </w:p>
-        </w:tc>
-        <w:tc>
-          <w:tcPr>
-            <w:tcW w:w="5195" w:type="dxa"/>
-            <w:shd w:val="clear" w:color="auto" w:fill="D9D9D9" w:themeFill="background1" w:themeFillShade="D9"/>
-            <w:tcMar>
-              <w:top w:w="100" w:type="dxa"/>
-              <w:left w:w="100" w:type="dxa"/>
-              <w:bottom w:w="100" w:type="dxa"/>
-              <w:right w:w="100" w:type="dxa"/>
-            </w:tcMar>
-          </w:tcPr>
-          <w:p>
-            <w:pPr>
-              <w:widowControl w:val="0"/>
-              <w:spacing w:line="240" w:lineRule="auto"/>
-            </w:pPr>
-          </w:p>
-        </w:tc>
-        <w:tc>
-          <w:tcPr>
-            <w:tcW w:w="3255" w:type="dxa"/>
-            <w:shd w:val="clear" w:color="auto" w:fill="D9D9D9" w:themeFill="background1" w:themeFillShade="D9"/>
-            <w:tcMar>
-              <w:top w:w="100" w:type="dxa"/>
-              <w:left w:w="100" w:type="dxa"/>
-              <w:bottom w:w="100" w:type="dxa"/>
-              <w:right w:w="100" w:type="dxa"/>
-            </w:tcMar>
-          </w:tcPr>
+          <w:p>
+            <w:pPr>
+              <w:widowControl w:val="0"/>
+              <w:numPr>
+                <w:ilvl w:val="0"/>
+                <w:numId w:val="8"/>
+              </w:numPr>
+              <w:spacing w:line="240" w:lineRule="auto"/>
+              <w:contextualSpacing/>
+            </w:pPr>
+            <w:r>
+              <w:t>CSC216, 601, Programming Concepts - Java, 4, jep, Arranged, “”</w:t>
+            </w:r>
+          </w:p>
           <w:p>
             <w:pPr>
               <w:widowControl w:val="0"/>
@@ -6120,7 +6414,7 @@
   <w:abstractNum w:abstractNumId="4" w15:restartNumberingAfterBreak="0">
     <w:nsid w:val="5A787888"/>
     <w:multiLevelType w:val="hybridMultilevel"/>
-    <w:tmpl w:val="0EF2BC70"/>
+    <w:tmpl w:val="20CC82B4"/>
     <w:lvl w:ilvl="0" w:tplc="04090001">
       <w:start w:val="1"/>
       <w:numFmt w:val="bullet"/>
@@ -7093,6 +7387,7 @@
   <w:style w:type="character" w:default="1" w:styleId="DefaultParagraphFont">
     <w:name w:val="Default Paragraph Font"/>
     <w:uiPriority w:val="1"/>
+    <w:semiHidden/>
     <w:unhideWhenUsed/>
   </w:style>
   <w:style w:type="table" w:default="1" w:styleId="TableNormal">

</xml_diff>